<commit_message>
Final additions to manuscript
</commit_message>
<xml_diff>
--- a/drafts/20230508_Trajectory_Differences_by_Cannabis_Use.docx
+++ b/drafts/20230508_Trajectory_Differences_by_Cannabis_Use.docx
@@ -368,15 +368,7 @@
           <w:sz w:val="24"/>
           <w:szCs w:val="24"/>
         </w:rPr>
-        <w:t>smoking</w:t>
-      </w:r>
-      <w:r>
-        <w:rPr>
-          <w:rFonts w:ascii="Times New Roman" w:hAnsi="Times New Roman" w:cs="Times New Roman"/>
-          <w:sz w:val="24"/>
-          <w:szCs w:val="24"/>
-        </w:rPr>
-        <w:t xml:space="preserve"> </w:t>
+        <w:t xml:space="preserve">smoking </w:t>
       </w:r>
       <w:r>
         <w:rPr>
@@ -641,15 +633,7 @@
           <w:sz w:val="24"/>
           <w:szCs w:val="24"/>
         </w:rPr>
-        <w:t>assess</w:t>
-      </w:r>
-      <w:r>
-        <w:rPr>
-          <w:rFonts w:ascii="Times New Roman" w:hAnsi="Times New Roman" w:cs="Times New Roman"/>
-          <w:sz w:val="24"/>
-          <w:szCs w:val="24"/>
-        </w:rPr>
-        <w:t xml:space="preserve"> </w:t>
+        <w:t xml:space="preserve">assess </w:t>
       </w:r>
       <w:r>
         <w:rPr>
@@ -1564,15 +1548,7 @@
           <w:sz w:val="24"/>
           <w:szCs w:val="24"/>
         </w:rPr>
-        <w:t>cannabis</w:t>
-      </w:r>
-      <w:r>
-        <w:rPr>
-          <w:rFonts w:ascii="Times New Roman" w:hAnsi="Times New Roman" w:cs="Times New Roman"/>
-          <w:sz w:val="24"/>
-          <w:szCs w:val="24"/>
-        </w:rPr>
-        <w:t xml:space="preserve"> </w:t>
+        <w:t xml:space="preserve">cannabis </w:t>
       </w:r>
       <w:r>
         <w:rPr>
@@ -3021,15 +2997,7 @@
           <w:sz w:val="24"/>
           <w:szCs w:val="24"/>
         </w:rPr>
-        <w:t>assessment</w:t>
-      </w:r>
-      <w:r>
-        <w:rPr>
-          <w:rFonts w:ascii="Times New Roman" w:hAnsi="Times New Roman" w:cs="Times New Roman"/>
-          <w:sz w:val="24"/>
-          <w:szCs w:val="24"/>
-        </w:rPr>
-        <w:t xml:space="preserve"> </w:t>
+        <w:t xml:space="preserve">assessment </w:t>
       </w:r>
       <w:r>
         <w:rPr>
@@ -3045,23 +3013,7 @@
           <w:sz w:val="24"/>
           <w:szCs w:val="24"/>
         </w:rPr>
-        <w:t>in</w:t>
-      </w:r>
-      <w:r>
-        <w:rPr>
-          <w:rFonts w:ascii="Times New Roman" w:hAnsi="Times New Roman" w:cs="Times New Roman"/>
-          <w:sz w:val="24"/>
-          <w:szCs w:val="24"/>
-        </w:rPr>
-        <w:t>vestigations</w:t>
-      </w:r>
-      <w:r>
-        <w:rPr>
-          <w:rFonts w:ascii="Times New Roman" w:hAnsi="Times New Roman" w:cs="Times New Roman"/>
-          <w:sz w:val="24"/>
-          <w:szCs w:val="24"/>
-        </w:rPr>
-        <w:t xml:space="preserve"> </w:t>
+        <w:t xml:space="preserve">investigations </w:t>
       </w:r>
       <w:r>
         <w:rPr>
@@ -3657,15 +3609,7 @@
           <w:sz w:val="24"/>
           <w:szCs w:val="24"/>
         </w:rPr>
-        <w:t>investigate</w:t>
-      </w:r>
-      <w:r>
-        <w:rPr>
-          <w:rFonts w:ascii="Times New Roman" w:hAnsi="Times New Roman" w:cs="Times New Roman"/>
-          <w:sz w:val="24"/>
-          <w:szCs w:val="24"/>
-        </w:rPr>
-        <w:t xml:space="preserve"> </w:t>
+        <w:t xml:space="preserve">investigate </w:t>
       </w:r>
       <w:r>
         <w:rPr>
@@ -3697,15 +3641,7 @@
           <w:sz w:val="24"/>
           <w:szCs w:val="24"/>
         </w:rPr>
-        <w:t>collected in the study conducted by</w:t>
-      </w:r>
-      <w:r>
-        <w:rPr>
-          <w:rFonts w:ascii="Times New Roman" w:hAnsi="Times New Roman" w:cs="Times New Roman"/>
-          <w:sz w:val="24"/>
-          <w:szCs w:val="24"/>
-        </w:rPr>
-        <w:t xml:space="preserve"> </w:t>
+        <w:t xml:space="preserve">collected in the study conducted by </w:t>
       </w:r>
       <w:r>
         <w:rPr>
@@ -4048,31 +3984,7 @@
           <w:sz w:val="24"/>
           <w:szCs w:val="24"/>
         </w:rPr>
-        <w:t>predictors</w:t>
-      </w:r>
-      <w:r>
-        <w:rPr>
-          <w:rFonts w:ascii="Times New Roman" w:hAnsi="Times New Roman" w:cs="Times New Roman"/>
-          <w:sz w:val="24"/>
-          <w:szCs w:val="24"/>
-        </w:rPr>
-        <w:t xml:space="preserve"> </w:t>
-      </w:r>
-      <w:r>
-        <w:rPr>
-          <w:rFonts w:ascii="Times New Roman" w:hAnsi="Times New Roman" w:cs="Times New Roman"/>
-          <w:sz w:val="24"/>
-          <w:szCs w:val="24"/>
-        </w:rPr>
-        <w:t>such as</w:t>
-      </w:r>
-      <w:r>
-        <w:rPr>
-          <w:rFonts w:ascii="Times New Roman" w:hAnsi="Times New Roman" w:cs="Times New Roman"/>
-          <w:sz w:val="24"/>
-          <w:szCs w:val="24"/>
-        </w:rPr>
-        <w:t xml:space="preserve"> </w:t>
+        <w:t xml:space="preserve">predictors such as </w:t>
       </w:r>
       <w:r>
         <w:rPr>
@@ -4439,15 +4351,7 @@
           <w:sz w:val="24"/>
           <w:szCs w:val="24"/>
         </w:rPr>
-        <w:t>smoke or vape</w:t>
-      </w:r>
-      <w:r>
-        <w:rPr>
-          <w:rFonts w:ascii="Times New Roman" w:hAnsi="Times New Roman" w:cs="Times New Roman"/>
-          <w:sz w:val="24"/>
-          <w:szCs w:val="24"/>
-        </w:rPr>
-        <w:t xml:space="preserve"> </w:t>
+        <w:t xml:space="preserve">smoke or vape </w:t>
       </w:r>
       <w:r>
         <w:rPr>
@@ -4918,15 +4822,7 @@
           <w:sz w:val="24"/>
           <w:szCs w:val="24"/>
         </w:rPr>
-        <w:t>smoking</w:t>
-      </w:r>
-      <w:r>
-        <w:rPr>
-          <w:rFonts w:ascii="Times New Roman" w:hAnsi="Times New Roman" w:cs="Times New Roman"/>
-          <w:sz w:val="24"/>
-          <w:szCs w:val="24"/>
-        </w:rPr>
-        <w:t xml:space="preserve"> </w:t>
+        <w:t xml:space="preserve">smoking </w:t>
       </w:r>
       <w:r>
         <w:rPr>
@@ -7967,31 +7863,7 @@
           <w:sz w:val="24"/>
           <w:szCs w:val="24"/>
         </w:rPr>
-        <w:t>ata analysis (</w:t>
-      </w:r>
-      <w:commentRangeStart w:id="10"/>
-      <w:r>
-        <w:rPr>
-          <w:rFonts w:ascii="Times New Roman" w:hAnsi="Times New Roman" w:cs="Times New Roman"/>
-          <w:sz w:val="24"/>
-          <w:szCs w:val="24"/>
-        </w:rPr>
-        <w:t>FDA</w:t>
-      </w:r>
-      <w:commentRangeEnd w:id="10"/>
-      <w:r>
-        <w:rPr>
-          <w:rStyle w:val="CommentReference"/>
-        </w:rPr>
-        <w:commentReference w:id="10"/>
-      </w:r>
-      <w:r>
-        <w:rPr>
-          <w:rFonts w:ascii="Times New Roman" w:hAnsi="Times New Roman" w:cs="Times New Roman"/>
-          <w:sz w:val="24"/>
-          <w:szCs w:val="24"/>
-        </w:rPr>
-        <w:t xml:space="preserve">) is a field of statistics that models </w:t>
+        <w:t xml:space="preserve">ata analysis (FDA) is a field of statistics that models </w:t>
       </w:r>
       <w:r>
         <w:rPr>
@@ -8186,15 +8058,7 @@
           <w:sz w:val="24"/>
           <w:szCs w:val="24"/>
         </w:rPr>
-        <w:t>use</w:t>
-      </w:r>
-      <w:r>
-        <w:rPr>
-          <w:rFonts w:ascii="Times New Roman" w:hAnsi="Times New Roman" w:cs="Times New Roman"/>
-          <w:sz w:val="24"/>
-          <w:szCs w:val="24"/>
-        </w:rPr>
-        <w:t xml:space="preserve"> </w:t>
+        <w:t xml:space="preserve">use </w:t>
       </w:r>
       <w:r>
         <w:rPr>
@@ -8514,8 +8378,8 @@
         </w:rPr>
         <w:t xml:space="preserve">response trajectory shown in Figure </w:t>
       </w:r>
+      <w:commentRangeStart w:id="10"/>
       <w:commentRangeStart w:id="11"/>
-      <w:commentRangeStart w:id="12"/>
       <w:r>
         <w:rPr>
           <w:rFonts w:ascii="Times New Roman" w:hAnsi="Times New Roman" w:cs="Times New Roman"/>
@@ -8524,19 +8388,19 @@
         </w:rPr>
         <w:t>1</w:t>
       </w:r>
+      <w:commentRangeEnd w:id="10"/>
+      <w:r>
+        <w:rPr>
+          <w:rStyle w:val="CommentReference"/>
+        </w:rPr>
+        <w:commentReference w:id="10"/>
+      </w:r>
       <w:commentRangeEnd w:id="11"/>
       <w:r>
         <w:rPr>
           <w:rStyle w:val="CommentReference"/>
         </w:rPr>
         <w:commentReference w:id="11"/>
-      </w:r>
-      <w:commentRangeEnd w:id="12"/>
-      <w:r>
-        <w:rPr>
-          <w:rStyle w:val="CommentReference"/>
-        </w:rPr>
-        <w:commentReference w:id="12"/>
       </w:r>
       <w:r>
         <w:rPr>
@@ -11416,7 +11280,6 @@
         </w:rPr>
         <w:t xml:space="preserve"> during the pupil</w:t>
       </w:r>
-      <w:proofErr w:type="spellStart"/>
       <w:r>
         <w:rPr>
           <w:rFonts w:ascii="Times New Roman" w:eastAsiaTheme="minorEastAsia" w:hAnsi="Times New Roman" w:cs="Times New Roman"/>
@@ -11425,7 +11288,6 @@
         </w:rPr>
         <w:t>lary</w:t>
       </w:r>
-      <w:proofErr w:type="spellEnd"/>
       <w:r>
         <w:rPr>
           <w:rFonts w:ascii="Times New Roman" w:eastAsiaTheme="minorEastAsia" w:hAnsi="Times New Roman" w:cs="Times New Roman"/>
@@ -13424,6 +13286,13 @@
           <w:sz w:val="24"/>
           <w:szCs w:val="24"/>
         </w:rPr>
+      </w:r>
+      <w:r>
+        <w:rPr>
+          <w:rFonts w:ascii="Times New Roman" w:hAnsi="Times New Roman" w:cs="Times New Roman"/>
+          <w:sz w:val="24"/>
+          <w:szCs w:val="24"/>
+        </w:rPr>
         <w:fldChar w:fldCharType="separate"/>
       </w:r>
       <w:r>
@@ -13459,7 +13328,7 @@
         </w:rPr>
         <w:t xml:space="preserve"> </w:t>
       </w:r>
-      <w:commentRangeStart w:id="13"/>
+      <w:commentRangeStart w:id="12"/>
       <w:r>
         <w:rPr>
           <w:rFonts w:ascii="Times New Roman" w:hAnsi="Times New Roman" w:cs="Times New Roman"/>
@@ -13468,12 +13337,12 @@
         </w:rPr>
         <w:t>Code for reproducing our analysis is publicly available on GitHub</w:t>
       </w:r>
-      <w:commentRangeEnd w:id="13"/>
+      <w:commentRangeEnd w:id="12"/>
       <w:r>
         <w:rPr>
           <w:rStyle w:val="CommentReference"/>
         </w:rPr>
-        <w:commentReference w:id="13"/>
+        <w:commentReference w:id="12"/>
       </w:r>
       <w:r>
         <w:rPr>
@@ -14423,7 +14292,7 @@
         </w:rPr>
         <w:t xml:space="preserve">. The second region between 5.7 and 7.3 seconds with a peak difference at 6.57 seconds (OR: 0.37, 95% CI: [0.17, 0.81]), occurs during the period of rebound dilation and shows that higher values of </w:t>
       </w:r>
-      <w:commentRangeStart w:id="14"/>
+      <w:commentRangeStart w:id="13"/>
       <w:r>
         <w:rPr>
           <w:rFonts w:ascii="Times New Roman" w:hAnsi="Times New Roman" w:cs="Times New Roman"/>
@@ -14432,12 +14301,12 @@
         </w:rPr>
         <w:t>rebound dilation</w:t>
       </w:r>
-      <w:commentRangeEnd w:id="14"/>
+      <w:commentRangeEnd w:id="13"/>
       <w:r>
         <w:rPr>
           <w:rStyle w:val="CommentReference"/>
         </w:rPr>
-        <w:commentReference w:id="14"/>
+        <w:commentReference w:id="13"/>
       </w:r>
       <w:r>
         <w:rPr>
@@ -15279,7 +15148,7 @@
           <w:sz w:val="24"/>
           <w:szCs w:val="24"/>
         </w:rPr>
-        <w:t>smoking</w:t>
+        <w:t xml:space="preserve">smoking </w:t>
       </w:r>
       <w:r>
         <w:rPr>
@@ -15287,7 +15156,7 @@
           <w:sz w:val="24"/>
           <w:szCs w:val="24"/>
         </w:rPr>
-        <w:t xml:space="preserve"> </w:t>
+        <w:t>to administration of the pupil</w:t>
       </w:r>
       <w:r>
         <w:rPr>
@@ -15295,7 +15164,7 @@
           <w:sz w:val="24"/>
           <w:szCs w:val="24"/>
         </w:rPr>
-        <w:t>to administration of the pupil</w:t>
+        <w:t>lary</w:t>
       </w:r>
       <w:r>
         <w:rPr>
@@ -15303,7 +15172,7 @@
           <w:sz w:val="24"/>
           <w:szCs w:val="24"/>
         </w:rPr>
-        <w:t>lary</w:t>
+        <w:t xml:space="preserve"> light response test varied across study participants, and we leverage this information to model how </w:t>
       </w:r>
       <w:r>
         <w:rPr>
@@ -15311,7 +15180,7 @@
           <w:sz w:val="24"/>
           <w:szCs w:val="24"/>
         </w:rPr>
-        <w:t xml:space="preserve"> light response test varied across study participants, and we leverage this information to model how </w:t>
+        <w:t xml:space="preserve">the pupil response trajectory is expected to change as time since cannabis </w:t>
       </w:r>
       <w:r>
         <w:rPr>
@@ -15319,23 +15188,7 @@
           <w:sz w:val="24"/>
           <w:szCs w:val="24"/>
         </w:rPr>
-        <w:t xml:space="preserve">the pupil response trajectory is expected to change as time since cannabis </w:t>
-      </w:r>
-      <w:r>
-        <w:rPr>
-          <w:rFonts w:ascii="Times New Roman" w:eastAsiaTheme="minorEastAsia" w:hAnsi="Times New Roman" w:cs="Times New Roman"/>
-          <w:sz w:val="24"/>
-          <w:szCs w:val="24"/>
-        </w:rPr>
-        <w:t>smoking</w:t>
-      </w:r>
-      <w:r>
-        <w:rPr>
-          <w:rFonts w:ascii="Times New Roman" w:eastAsiaTheme="minorEastAsia" w:hAnsi="Times New Roman" w:cs="Times New Roman"/>
-          <w:sz w:val="24"/>
-          <w:szCs w:val="24"/>
-        </w:rPr>
-        <w:t xml:space="preserve"> </w:t>
+        <w:t xml:space="preserve">smoking </w:t>
       </w:r>
       <w:r>
         <w:rPr>
@@ -15524,13 +15377,13 @@
         </w:rPr>
         <w:t xml:space="preserve">. </w:t>
       </w:r>
-      <w:commentRangeStart w:id="15"/>
-      <w:commentRangeEnd w:id="15"/>
+      <w:commentRangeStart w:id="14"/>
+      <w:commentRangeEnd w:id="14"/>
       <w:r>
         <w:rPr>
           <w:rStyle w:val="CommentReference"/>
         </w:rPr>
-        <w:commentReference w:id="15"/>
+        <w:commentReference w:id="14"/>
       </w:r>
     </w:p>
     <w:p>
@@ -16007,6 +15860,7 @@
       <w:pPr>
         <w:spacing w:line="480" w:lineRule="auto"/>
         <w:rPr>
+          <w:ins w:id="15" w:author="Godbole, Suneeta" w:date="2023-05-10T08:21:00Z"/>
           <w:rFonts w:ascii="Times New Roman" w:hAnsi="Times New Roman" w:cs="Times New Roman"/>
           <w:sz w:val="24"/>
           <w:szCs w:val="24"/>
@@ -16026,15 +15880,7 @@
           <w:sz w:val="24"/>
           <w:szCs w:val="24"/>
         </w:rPr>
-        <w:t>Forensic investigation of the potential role of recent cannabis use in transportation crashes or workplace mishaps would be aided by availability of a noninvasive measure that could assess recent use with reasonable accuracy.</w:t>
-      </w:r>
-      <w:r>
-        <w:rPr>
-          <w:rFonts w:ascii="Times New Roman" w:hAnsi="Times New Roman" w:cs="Times New Roman"/>
-          <w:sz w:val="24"/>
-          <w:szCs w:val="24"/>
-        </w:rPr>
-        <w:t xml:space="preserve"> </w:t>
+        <w:t xml:space="preserve">Forensic investigation of the potential role of recent cannabis use in transportation crashes or workplace mishaps would be aided by availability of a noninvasive measure that could assess recent use with reasonable accuracy. </w:t>
       </w:r>
       <w:r>
         <w:rPr>
@@ -16107,15 +15953,7 @@
           <w:sz w:val="24"/>
           <w:szCs w:val="24"/>
         </w:rPr>
-        <w:t>pre-smoking</w:t>
-      </w:r>
-      <w:r>
-        <w:rPr>
-          <w:rFonts w:ascii="Times New Roman" w:hAnsi="Times New Roman" w:cs="Times New Roman"/>
-          <w:sz w:val="24"/>
-          <w:szCs w:val="24"/>
-        </w:rPr>
-        <w:t xml:space="preserve"> </w:t>
+        <w:t xml:space="preserve">pre-smoking </w:t>
       </w:r>
       <w:r>
         <w:rPr>
@@ -16149,6 +15987,285 @@
         </w:rPr>
         <w:t xml:space="preserve">. </w:t>
       </w:r>
+    </w:p>
+    <w:p>
+      <w:pPr>
+        <w:spacing w:line="480" w:lineRule="auto"/>
+        <w:rPr>
+          <w:rFonts w:ascii="Times New Roman" w:hAnsi="Times New Roman" w:cs="Times New Roman"/>
+          <w:sz w:val="24"/>
+          <w:szCs w:val="24"/>
+        </w:rPr>
+      </w:pPr>
+      <w:ins w:id="16" w:author="Godbole, Suneeta" w:date="2023-05-10T08:21:00Z">
+        <w:r>
+          <w:rPr>
+            <w:rFonts w:ascii="Times New Roman" w:hAnsi="Times New Roman" w:cs="Times New Roman"/>
+            <w:sz w:val="24"/>
+            <w:szCs w:val="24"/>
+          </w:rPr>
+          <w:tab/>
+          <w:t>To show t</w:t>
+        </w:r>
+      </w:ins>
+      <w:ins w:id="17" w:author="Godbole, Suneeta" w:date="2023-05-10T08:22:00Z">
+        <w:r>
+          <w:rPr>
+            <w:rFonts w:ascii="Times New Roman" w:hAnsi="Times New Roman" w:cs="Times New Roman"/>
+            <w:sz w:val="24"/>
+            <w:szCs w:val="24"/>
+          </w:rPr>
+          <w:t>he utility of using functional data analysis methods, in predicting recent cannabis use, we compared the predictions from a functional logistic regression and traditional</w:t>
+        </w:r>
+      </w:ins>
+      <w:ins w:id="18" w:author="Godbole, Suneeta" w:date="2023-05-10T08:23:00Z">
+        <w:r>
+          <w:rPr>
+            <w:rFonts w:ascii="Times New Roman" w:hAnsi="Times New Roman" w:cs="Times New Roman"/>
+            <w:sz w:val="24"/>
+            <w:szCs w:val="24"/>
+          </w:rPr>
+          <w:t xml:space="preserve"> logistic regression model. While both models showed some predictive ability, the functional logistic regression model had a higher AUC indicating a better pre</w:t>
+        </w:r>
+      </w:ins>
+      <w:ins w:id="19" w:author="Godbole, Suneeta" w:date="2023-05-10T08:24:00Z">
+        <w:r>
+          <w:rPr>
+            <w:rFonts w:ascii="Times New Roman" w:hAnsi="Times New Roman" w:cs="Times New Roman"/>
+            <w:sz w:val="24"/>
+            <w:szCs w:val="24"/>
+          </w:rPr>
+          <w:t xml:space="preserve">dictive ability of the model. </w:t>
+        </w:r>
+      </w:ins>
+      <w:ins w:id="20" w:author="Godbole, Suneeta" w:date="2023-05-10T08:25:00Z">
+        <w:r>
+          <w:rPr>
+            <w:rFonts w:ascii="Times New Roman" w:hAnsi="Times New Roman" w:cs="Times New Roman"/>
+            <w:sz w:val="24"/>
+            <w:szCs w:val="24"/>
+          </w:rPr>
+          <w:t xml:space="preserve">This better predictive ability </w:t>
+        </w:r>
+      </w:ins>
+      <w:ins w:id="21" w:author="Godbole, Suneeta" w:date="2023-05-10T08:26:00Z">
+        <w:r>
+          <w:rPr>
+            <w:rFonts w:ascii="Times New Roman" w:hAnsi="Times New Roman" w:cs="Times New Roman"/>
+            <w:sz w:val="24"/>
+            <w:szCs w:val="24"/>
+          </w:rPr>
+          <w:t xml:space="preserve">may stem from the information that is retained when modelling full pupil trajectories versus the information loss that </w:t>
+        </w:r>
+      </w:ins>
+      <w:ins w:id="22" w:author="Godbole, Suneeta" w:date="2023-05-10T08:27:00Z">
+        <w:r>
+          <w:rPr>
+            <w:rFonts w:ascii="Times New Roman" w:hAnsi="Times New Roman" w:cs="Times New Roman"/>
+            <w:sz w:val="24"/>
+            <w:szCs w:val="24"/>
+          </w:rPr>
+          <w:t>occurs when aggregating information into single summary values used in the traditional logistic regression framework.</w:t>
+        </w:r>
+      </w:ins>
+      <w:ins w:id="23" w:author="Godbole, Suneeta" w:date="2023-05-10T08:29:00Z">
+        <w:r>
+          <w:rPr>
+            <w:rFonts w:ascii="Times New Roman" w:hAnsi="Times New Roman" w:cs="Times New Roman"/>
+            <w:sz w:val="24"/>
+            <w:szCs w:val="24"/>
+          </w:rPr>
+          <w:t xml:space="preserve"> Additionally, the functional logistic regression was plotted to </w:t>
+        </w:r>
+        <w:r>
+          <w:rPr>
+            <w:rFonts w:ascii="Times New Roman" w:hAnsi="Times New Roman" w:cs="Times New Roman"/>
+            <w:sz w:val="24"/>
+            <w:szCs w:val="24"/>
+          </w:rPr>
+          <w:t xml:space="preserve">depict where and how the patterns of recent use and no use groups differed </w:t>
+        </w:r>
+      </w:ins>
+      <w:ins w:id="24" w:author="Godbole, Suneeta" w:date="2023-05-10T08:30:00Z">
+        <w:r>
+          <w:rPr>
+            <w:rFonts w:ascii="Times New Roman" w:hAnsi="Times New Roman" w:cs="Times New Roman"/>
+            <w:sz w:val="24"/>
+            <w:szCs w:val="24"/>
+          </w:rPr>
+          <w:t xml:space="preserve">significantly </w:t>
+        </w:r>
+      </w:ins>
+      <w:ins w:id="25" w:author="Godbole, Suneeta" w:date="2023-05-10T08:29:00Z">
+        <w:r>
+          <w:rPr>
+            <w:rFonts w:ascii="Times New Roman" w:hAnsi="Times New Roman" w:cs="Times New Roman"/>
+            <w:sz w:val="24"/>
+            <w:szCs w:val="24"/>
+          </w:rPr>
+          <w:t>from each other</w:t>
+        </w:r>
+      </w:ins>
+      <w:ins w:id="26" w:author="Godbole, Suneeta" w:date="2023-05-10T08:30:00Z">
+        <w:r>
+          <w:rPr>
+            <w:rFonts w:ascii="Times New Roman" w:hAnsi="Times New Roman" w:cs="Times New Roman"/>
+            <w:sz w:val="24"/>
+            <w:szCs w:val="24"/>
+          </w:rPr>
+          <w:t>. This plot show</w:t>
+        </w:r>
+      </w:ins>
+      <w:ins w:id="27" w:author="Godbole, Suneeta" w:date="2023-05-10T08:31:00Z">
+        <w:r>
+          <w:rPr>
+            <w:rFonts w:ascii="Times New Roman" w:hAnsi="Times New Roman" w:cs="Times New Roman"/>
+            <w:sz w:val="24"/>
+            <w:szCs w:val="24"/>
+          </w:rPr>
+          <w:t>ed</w:t>
+        </w:r>
+      </w:ins>
+      <w:ins w:id="28" w:author="Godbole, Suneeta" w:date="2023-05-10T08:30:00Z">
+        <w:r>
+          <w:rPr>
+            <w:rFonts w:ascii="Times New Roman" w:hAnsi="Times New Roman" w:cs="Times New Roman"/>
+            <w:sz w:val="24"/>
+            <w:szCs w:val="24"/>
+          </w:rPr>
+          <w:t xml:space="preserve"> two regions that were significantly different and corresponded to the point of minimal constriction and rebound dilation </w:t>
+        </w:r>
+      </w:ins>
+      <w:ins w:id="29" w:author="Godbole, Suneeta" w:date="2023-05-10T08:31:00Z">
+        <w:r>
+          <w:rPr>
+            <w:rFonts w:ascii="Times New Roman" w:hAnsi="Times New Roman" w:cs="Times New Roman"/>
+            <w:sz w:val="24"/>
+            <w:szCs w:val="24"/>
+          </w:rPr>
+          <w:t>in typical pupillary light response trajectori</w:t>
+        </w:r>
+      </w:ins>
+      <w:ins w:id="30" w:author="Godbole, Suneeta" w:date="2023-05-10T08:32:00Z">
+        <w:r>
+          <w:rPr>
+            <w:rFonts w:ascii="Times New Roman" w:hAnsi="Times New Roman" w:cs="Times New Roman"/>
+            <w:sz w:val="24"/>
+            <w:szCs w:val="24"/>
+          </w:rPr>
+          <w:t xml:space="preserve">es. In the region of the point of minimal constriction, the model shows that less constriction is associated with </w:t>
+        </w:r>
+      </w:ins>
+      <w:ins w:id="31" w:author="Godbole, Suneeta" w:date="2023-05-10T08:33:00Z">
+        <w:r>
+          <w:rPr>
+            <w:rFonts w:ascii="Times New Roman" w:hAnsi="Times New Roman" w:cs="Times New Roman"/>
+            <w:sz w:val="24"/>
+            <w:szCs w:val="24"/>
+          </w:rPr>
+          <w:t>higher odds of</w:t>
+        </w:r>
+      </w:ins>
+      <w:ins w:id="32" w:author="Godbole, Suneeta" w:date="2023-05-10T08:34:00Z">
+        <w:r>
+          <w:rPr>
+            <w:rFonts w:ascii="Times New Roman" w:hAnsi="Times New Roman" w:cs="Times New Roman"/>
+            <w:sz w:val="24"/>
+            <w:szCs w:val="24"/>
+          </w:rPr>
+          <w:t xml:space="preserve"> recently </w:t>
+        </w:r>
+      </w:ins>
+      <w:ins w:id="33" w:author="Godbole, Suneeta" w:date="2023-05-10T08:33:00Z">
+        <w:r>
+          <w:rPr>
+            <w:rFonts w:ascii="Times New Roman" w:hAnsi="Times New Roman" w:cs="Times New Roman"/>
+            <w:sz w:val="24"/>
+            <w:szCs w:val="24"/>
+          </w:rPr>
+          <w:t>us</w:t>
+        </w:r>
+      </w:ins>
+      <w:ins w:id="34" w:author="Godbole, Suneeta" w:date="2023-05-10T08:34:00Z">
+        <w:r>
+          <w:rPr>
+            <w:rFonts w:ascii="Times New Roman" w:hAnsi="Times New Roman" w:cs="Times New Roman"/>
+            <w:sz w:val="24"/>
+            <w:szCs w:val="24"/>
+          </w:rPr>
+          <w:t>ing cannabis</w:t>
+        </w:r>
+      </w:ins>
+      <w:ins w:id="35" w:author="Godbole, Suneeta" w:date="2023-05-10T08:33:00Z">
+        <w:r>
+          <w:rPr>
+            <w:rFonts w:ascii="Times New Roman" w:hAnsi="Times New Roman" w:cs="Times New Roman"/>
+            <w:sz w:val="24"/>
+            <w:szCs w:val="24"/>
+          </w:rPr>
+          <w:t xml:space="preserve">, while in the region of rebound dilation, we see that less rebound dilation is associated with lower odds of </w:t>
+        </w:r>
+      </w:ins>
+      <w:ins w:id="36" w:author="Godbole, Suneeta" w:date="2023-05-10T08:34:00Z">
+        <w:r>
+          <w:rPr>
+            <w:rFonts w:ascii="Times New Roman" w:hAnsi="Times New Roman" w:cs="Times New Roman"/>
+            <w:sz w:val="24"/>
+            <w:szCs w:val="24"/>
+          </w:rPr>
+          <w:t>recently using cannabis. This corresponds with previous evidence showing an effect of recent cannabis</w:t>
+        </w:r>
+      </w:ins>
+      <w:ins w:id="37" w:author="Godbole, Suneeta" w:date="2023-05-10T08:35:00Z">
+        <w:r>
+          <w:rPr>
+            <w:rFonts w:ascii="Times New Roman" w:hAnsi="Times New Roman" w:cs="Times New Roman"/>
+            <w:sz w:val="24"/>
+            <w:szCs w:val="24"/>
+          </w:rPr>
+          <w:t xml:space="preserve"> use on pupillary light </w:t>
+        </w:r>
+      </w:ins>
+      <w:ins w:id="38" w:author="Godbole, Suneeta" w:date="2023-05-10T08:37:00Z">
+        <w:r>
+          <w:rPr>
+            <w:rFonts w:ascii="Times New Roman" w:hAnsi="Times New Roman" w:cs="Times New Roman"/>
+            <w:sz w:val="24"/>
+            <w:szCs w:val="24"/>
+          </w:rPr>
+          <w:t>response</w:t>
+        </w:r>
+      </w:ins>
+      <w:ins w:id="39" w:author="Godbole, Suneeta" w:date="2023-05-10T08:35:00Z">
+        <w:r>
+          <w:rPr>
+            <w:rFonts w:ascii="Times New Roman" w:hAnsi="Times New Roman" w:cs="Times New Roman"/>
+            <w:sz w:val="24"/>
+            <w:szCs w:val="24"/>
+          </w:rPr>
+          <w:t xml:space="preserve"> trajectories. However, the difference in predictive ability between the functional and traditional logistic regression were not statistically significantl</w:t>
+        </w:r>
+      </w:ins>
+      <w:ins w:id="40" w:author="Godbole, Suneeta" w:date="2023-05-10T08:36:00Z">
+        <w:r>
+          <w:rPr>
+            <w:rFonts w:ascii="Times New Roman" w:hAnsi="Times New Roman" w:cs="Times New Roman"/>
+            <w:sz w:val="24"/>
+            <w:szCs w:val="24"/>
+          </w:rPr>
+          <w:t xml:space="preserve">y difference, which may be due to data quality and instrumentation difficulties as discussed in the limitations section. </w:t>
+        </w:r>
+      </w:ins>
+      <w:ins w:id="41" w:author="Godbole, Suneeta" w:date="2023-05-10T08:40:00Z">
+        <w:r>
+          <w:rPr>
+            <w:rFonts w:ascii="Times New Roman" w:hAnsi="Times New Roman" w:cs="Times New Roman"/>
+            <w:sz w:val="24"/>
+            <w:szCs w:val="24"/>
+          </w:rPr>
+          <w:t xml:space="preserve"> </w:t>
+        </w:r>
+      </w:ins>
     </w:p>
     <w:p>
       <w:pPr>
@@ -16166,6 +16283,7 @@
           <w:sz w:val="24"/>
           <w:szCs w:val="24"/>
         </w:rPr>
+        <w:lastRenderedPageBreak/>
         <w:t xml:space="preserve">Additionally, FDA methods allow </w:t>
       </w:r>
       <w:r>
@@ -16254,8 +16372,36 @@
           <w:sz w:val="24"/>
           <w:szCs w:val="24"/>
         </w:rPr>
-        <w:t xml:space="preserve">in pupil response </w:t>
-      </w:r>
+        <w:t>in pupil response</w:t>
+      </w:r>
+      <w:ins w:id="42" w:author="Godbole, Suneeta" w:date="2023-05-10T08:44:00Z">
+        <w:r>
+          <w:rPr>
+            <w:rFonts w:ascii="Times New Roman" w:hAnsi="Times New Roman" w:cs="Times New Roman"/>
+            <w:sz w:val="24"/>
+            <w:szCs w:val="24"/>
+          </w:rPr>
+          <w:t>,</w:t>
+        </w:r>
+      </w:ins>
+      <w:r>
+        <w:rPr>
+          <w:rFonts w:ascii="Times New Roman" w:hAnsi="Times New Roman" w:cs="Times New Roman"/>
+          <w:sz w:val="24"/>
+          <w:szCs w:val="24"/>
+        </w:rPr>
+        <w:t xml:space="preserve"> </w:t>
+      </w:r>
+      <w:ins w:id="43" w:author="Godbole, Suneeta" w:date="2023-05-10T08:44:00Z">
+        <w:r>
+          <w:rPr>
+            <w:rFonts w:ascii="Times New Roman" w:hAnsi="Times New Roman" w:cs="Times New Roman"/>
+            <w:sz w:val="24"/>
+            <w:szCs w:val="24"/>
+          </w:rPr>
+          <w:t xml:space="preserve">after cannabis smoking or an equivalent rest period, </w:t>
+        </w:r>
+      </w:ins>
       <w:r>
         <w:rPr>
           <w:rFonts w:ascii="Times New Roman" w:hAnsi="Times New Roman" w:cs="Times New Roman"/>
@@ -16470,15 +16616,7 @@
           <w:sz w:val="24"/>
           <w:szCs w:val="24"/>
         </w:rPr>
-        <w:t>smoking</w:t>
-      </w:r>
-      <w:r>
-        <w:rPr>
-          <w:rFonts w:ascii="Times New Roman" w:hAnsi="Times New Roman" w:cs="Times New Roman"/>
-          <w:sz w:val="24"/>
-          <w:szCs w:val="24"/>
-        </w:rPr>
-        <w:t xml:space="preserve"> </w:t>
+        <w:t xml:space="preserve">smoking </w:t>
       </w:r>
       <w:r>
         <w:rPr>
@@ -16488,15 +16626,147 @@
         </w:rPr>
         <w:t>increases.</w:t>
       </w:r>
-      <w:r>
-        <w:rPr>
-          <w:rFonts w:ascii="Times New Roman" w:hAnsi="Times New Roman" w:cs="Times New Roman"/>
-          <w:sz w:val="24"/>
-          <w:szCs w:val="24"/>
-        </w:rPr>
-        <w:t xml:space="preserve"> </w:t>
-      </w:r>
-      <w:commentRangeStart w:id="16"/>
+      <w:ins w:id="44" w:author="Godbole, Suneeta" w:date="2023-05-10T08:46:00Z">
+        <w:r>
+          <w:rPr>
+            <w:rFonts w:ascii="Times New Roman" w:hAnsi="Times New Roman" w:cs="Times New Roman"/>
+            <w:sz w:val="24"/>
+            <w:szCs w:val="24"/>
+          </w:rPr>
+          <w:t xml:space="preserve"> As expected, the pupil response trajectories for </w:t>
+        </w:r>
+      </w:ins>
+      <w:ins w:id="45" w:author="Godbole, Suneeta" w:date="2023-05-10T08:47:00Z">
+        <w:r>
+          <w:rPr>
+            <w:rFonts w:ascii="Times New Roman" w:hAnsi="Times New Roman" w:cs="Times New Roman"/>
+            <w:sz w:val="24"/>
+            <w:szCs w:val="24"/>
+          </w:rPr>
+          <w:t xml:space="preserve">the </w:t>
+        </w:r>
+      </w:ins>
+      <w:ins w:id="46" w:author="Godbole, Suneeta" w:date="2023-05-10T08:46:00Z">
+        <w:r>
+          <w:rPr>
+            <w:rFonts w:ascii="Times New Roman" w:hAnsi="Times New Roman" w:cs="Times New Roman"/>
+            <w:sz w:val="24"/>
+            <w:szCs w:val="24"/>
+          </w:rPr>
+          <w:t xml:space="preserve">cannabis </w:t>
+        </w:r>
+      </w:ins>
+      <w:ins w:id="47" w:author="Godbole, Suneeta" w:date="2023-05-10T08:47:00Z">
+        <w:r>
+          <w:rPr>
+            <w:rFonts w:ascii="Times New Roman" w:hAnsi="Times New Roman" w:cs="Times New Roman"/>
+            <w:sz w:val="24"/>
+            <w:szCs w:val="24"/>
+          </w:rPr>
+          <w:t>smoking group</w:t>
+        </w:r>
+      </w:ins>
+      <w:ins w:id="48" w:author="Godbole, Suneeta" w:date="2023-05-10T08:46:00Z">
+        <w:r>
+          <w:rPr>
+            <w:rFonts w:ascii="Times New Roman" w:hAnsi="Times New Roman" w:cs="Times New Roman"/>
+            <w:sz w:val="24"/>
+            <w:szCs w:val="24"/>
+          </w:rPr>
+          <w:t xml:space="preserve"> appear to </w:t>
+        </w:r>
+      </w:ins>
+      <w:ins w:id="49" w:author="Godbole, Suneeta" w:date="2023-05-10T08:47:00Z">
+        <w:r>
+          <w:rPr>
+            <w:rFonts w:ascii="Times New Roman" w:hAnsi="Times New Roman" w:cs="Times New Roman"/>
+            <w:sz w:val="24"/>
+            <w:szCs w:val="24"/>
+          </w:rPr>
+          <w:t>approximate the average trajectory of the no</w:t>
+        </w:r>
+      </w:ins>
+      <w:ins w:id="50" w:author="Godbole, Suneeta" w:date="2023-05-10T08:48:00Z">
+        <w:r>
+          <w:rPr>
+            <w:rFonts w:ascii="Times New Roman" w:hAnsi="Times New Roman" w:cs="Times New Roman"/>
+            <w:sz w:val="24"/>
+            <w:szCs w:val="24"/>
+          </w:rPr>
+          <w:t>-use group as the time since smoking increases</w:t>
+        </w:r>
+      </w:ins>
+      <w:ins w:id="51" w:author="Godbole, Suneeta" w:date="2023-05-10T08:49:00Z">
+        <w:r>
+          <w:rPr>
+            <w:rFonts w:ascii="Times New Roman" w:hAnsi="Times New Roman" w:cs="Times New Roman"/>
+            <w:sz w:val="24"/>
+            <w:szCs w:val="24"/>
+          </w:rPr>
+          <w:t xml:space="preserve">, especially </w:t>
+        </w:r>
+      </w:ins>
+      <w:ins w:id="52" w:author="Godbole, Suneeta" w:date="2023-05-10T08:51:00Z">
+        <w:r>
+          <w:rPr>
+            <w:rFonts w:ascii="Times New Roman" w:hAnsi="Times New Roman" w:cs="Times New Roman"/>
+            <w:sz w:val="24"/>
+            <w:szCs w:val="24"/>
+          </w:rPr>
+          <w:t xml:space="preserve">in the region of </w:t>
+        </w:r>
+      </w:ins>
+      <w:ins w:id="53" w:author="Godbole, Suneeta" w:date="2023-05-10T08:49:00Z">
+        <w:r>
+          <w:rPr>
+            <w:rFonts w:ascii="Times New Roman" w:hAnsi="Times New Roman" w:cs="Times New Roman"/>
+            <w:sz w:val="24"/>
+            <w:szCs w:val="24"/>
+          </w:rPr>
+          <w:t>the point of minimal constriction</w:t>
+        </w:r>
+      </w:ins>
+      <w:ins w:id="54" w:author="Godbole, Suneeta" w:date="2023-05-10T08:50:00Z">
+        <w:r>
+          <w:rPr>
+            <w:rFonts w:ascii="Times New Roman" w:hAnsi="Times New Roman" w:cs="Times New Roman"/>
+            <w:sz w:val="24"/>
+            <w:szCs w:val="24"/>
+          </w:rPr>
+          <w:t>; however, the slope of rebound dilation appears to remain distinct.</w:t>
+        </w:r>
+      </w:ins>
+      <w:ins w:id="55" w:author="Godbole, Suneeta" w:date="2023-05-10T08:51:00Z">
+        <w:r>
+          <w:rPr>
+            <w:rFonts w:ascii="Times New Roman" w:hAnsi="Times New Roman" w:cs="Times New Roman"/>
+            <w:sz w:val="24"/>
+            <w:szCs w:val="24"/>
+          </w:rPr>
+          <w:t xml:space="preserve"> These differences were not statistically significant, but </w:t>
+        </w:r>
+      </w:ins>
+      <w:ins w:id="56" w:author="Godbole, Suneeta" w:date="2023-05-10T08:52:00Z">
+        <w:r>
+          <w:rPr>
+            <w:rFonts w:ascii="Times New Roman" w:hAnsi="Times New Roman" w:cs="Times New Roman"/>
+            <w:sz w:val="24"/>
+            <w:szCs w:val="24"/>
+          </w:rPr>
+          <w:t>this may be due to sample size and the fact that the study was not designed to estimate these effects.</w:t>
+        </w:r>
+      </w:ins>
+      <w:ins w:id="57" w:author="Godbole, Suneeta" w:date="2023-05-10T08:50:00Z">
+        <w:r>
+          <w:rPr>
+            <w:rFonts w:ascii="Times New Roman" w:hAnsi="Times New Roman" w:cs="Times New Roman"/>
+            <w:sz w:val="24"/>
+            <w:szCs w:val="24"/>
+          </w:rPr>
+          <w:t xml:space="preserve"> </w:t>
+        </w:r>
+      </w:ins>
+      <w:commentRangeStart w:id="58"/>
       <w:r>
         <w:rPr>
           <w:rFonts w:ascii="Times New Roman" w:hAnsi="Times New Roman" w:cs="Times New Roman"/>
@@ -16553,12 +16823,12 @@
         </w:rPr>
         <w:t>.</w:t>
       </w:r>
-      <w:commentRangeEnd w:id="16"/>
+      <w:commentRangeEnd w:id="58"/>
       <w:r>
         <w:rPr>
           <w:rStyle w:val="CommentReference"/>
         </w:rPr>
-        <w:commentReference w:id="16"/>
+        <w:commentReference w:id="58"/>
       </w:r>
     </w:p>
     <w:p>
@@ -16649,6 +16919,7 @@
           <w:sz w:val="24"/>
           <w:szCs w:val="24"/>
         </w:rPr>
+        <w:lastRenderedPageBreak/>
         <w:t xml:space="preserve">were </w:t>
       </w:r>
       <w:r>
@@ -16673,16 +16944,7 @@
           <w:sz w:val="24"/>
           <w:szCs w:val="24"/>
         </w:rPr>
-        <w:t xml:space="preserve">. This led to a reduction in the sample size </w:t>
-      </w:r>
-      <w:r>
-        <w:rPr>
-          <w:rFonts w:ascii="Times New Roman" w:hAnsi="Times New Roman" w:cs="Times New Roman"/>
-          <w:sz w:val="24"/>
-          <w:szCs w:val="24"/>
-        </w:rPr>
-        <w:lastRenderedPageBreak/>
-        <w:t>from a collection of 101 participant</w:t>
+        <w:t>. This led to a reduction in the sample size from a collection of 101 participant</w:t>
       </w:r>
       <w:r>
         <w:rPr>
@@ -16750,7 +17012,7 @@
         </w:rPr>
         <w:t xml:space="preserve"> rendered it possible to assess change in pupillary diameter only as a percentage difference from baseline, and not in absolute size (mm). Baseline pupil diameter (in mm), which could not be measured in the present study may be an independent predictor of the pupillary light reflex expressed in percent change from </w:t>
       </w:r>
-      <w:commentRangeStart w:id="17"/>
+      <w:commentRangeStart w:id="59"/>
       <w:r>
         <w:rPr>
           <w:rFonts w:ascii="Times New Roman" w:hAnsi="Times New Roman" w:cs="Times New Roman"/>
@@ -16759,12 +17021,12 @@
         </w:rPr>
         <w:t>baseline</w:t>
       </w:r>
-      <w:commentRangeEnd w:id="17"/>
+      <w:commentRangeEnd w:id="59"/>
       <w:r>
         <w:rPr>
           <w:rStyle w:val="CommentReference"/>
         </w:rPr>
-        <w:commentReference w:id="17"/>
+        <w:commentReference w:id="59"/>
       </w:r>
       <w:r>
         <w:rPr>
@@ -16788,7 +17050,31 @@
           <w:sz w:val="24"/>
           <w:szCs w:val="24"/>
         </w:rPr>
-        <w:t xml:space="preserve">However, in field assessment of recent cannabis use, pupil size may not be measured, so analysis using percent change from the test start will be more useful. </w:t>
+        <w:t xml:space="preserve">However, in field assessment of recent cannabis use, pupil size may not be measured, so analysis using percent change from the test start </w:t>
+      </w:r>
+      <w:r>
+        <w:rPr>
+          <w:rFonts w:ascii="Times New Roman" w:hAnsi="Times New Roman" w:cs="Times New Roman"/>
+          <w:sz w:val="24"/>
+          <w:szCs w:val="24"/>
+        </w:rPr>
+        <w:t>may</w:t>
+      </w:r>
+      <w:r>
+        <w:rPr>
+          <w:rFonts w:ascii="Times New Roman" w:hAnsi="Times New Roman" w:cs="Times New Roman"/>
+          <w:sz w:val="24"/>
+          <w:szCs w:val="24"/>
+        </w:rPr>
+        <w:t xml:space="preserve"> </w:t>
+      </w:r>
+      <w:r>
+        <w:rPr>
+          <w:rFonts w:ascii="Times New Roman" w:hAnsi="Times New Roman" w:cs="Times New Roman"/>
+          <w:sz w:val="24"/>
+          <w:szCs w:val="24"/>
+        </w:rPr>
+        <w:t xml:space="preserve">be more useful. </w:t>
       </w:r>
       <w:r>
         <w:rPr>
@@ -18104,7 +18390,7 @@
       </w:r>
     </w:p>
   </w:comment>
-  <w:comment w:id="10" w:author="Andrew Leroux" w:date="2023-04-25T04:33:00Z" w:initials="AL">
+  <w:comment w:id="10" w:author="Subramanian, Prem" w:date="2023-05-05T09:13:00Z" w:initials="SP">
     <w:p>
       <w:r>
         <w:rPr>
@@ -18114,32 +18400,14 @@
       </w:r>
       <w:r>
         <w:rPr>
-          <w:color w:val="000000"/>
           <w:sz w:val="20"/>
           <w:szCs w:val="20"/>
         </w:rPr>
-        <w:t>Insert Ramsay and Silverman reference</w:t>
+        <w:t>Is something missing here?</w:t>
       </w:r>
     </w:p>
   </w:comment>
-  <w:comment w:id="11" w:author="Subramanian, Prem" w:date="2023-05-05T09:13:00Z" w:initials="SP">
-    <w:p>
-      <w:r>
-        <w:rPr>
-          <w:rStyle w:val="CommentReference"/>
-        </w:rPr>
-        <w:annotationRef/>
-      </w:r>
-      <w:r>
-        <w:rPr>
-          <w:sz w:val="20"/>
-          <w:szCs w:val="20"/>
-        </w:rPr>
-        <w:t>Is something missing here?</w:t>
-      </w:r>
-    </w:p>
-  </w:comment>
-  <w:comment w:id="12" w:author="Godbole, Suneeta" w:date="2023-05-08T12:37:00Z" w:initials="GS">
+  <w:comment w:id="11" w:author="Godbole, Suneeta" w:date="2023-05-08T12:37:00Z" w:initials="GS">
     <w:p>
       <w:pPr>
         <w:pStyle w:val="CommentText"/>
@@ -18155,7 +18423,7 @@
       </w:r>
     </w:p>
   </w:comment>
-  <w:comment w:id="13" w:author="Wrobel, Julia" w:date="2023-03-27T15:05:00Z" w:initials="WJ">
+  <w:comment w:id="12" w:author="Wrobel, Julia" w:date="2023-03-27T15:05:00Z" w:initials="WJ">
     <w:p>
       <w:pPr>
         <w:pStyle w:val="CommentText"/>
@@ -18171,7 +18439,7 @@
       </w:r>
     </w:p>
   </w:comment>
-  <w:comment w:id="14" w:author="Godbole, Suneeta" w:date="2023-05-09T15:42:00Z" w:initials="SG">
+  <w:comment w:id="13" w:author="Godbole, Suneeta" w:date="2023-05-09T15:42:00Z" w:initials="SG">
     <w:p>
       <w:pPr>
         <w:pStyle w:val="CommentText"/>
@@ -18187,7 +18455,7 @@
       </w:r>
     </w:p>
   </w:comment>
-  <w:comment w:id="15" w:author="Wrobel, Julia" w:date="2023-03-29T17:47:00Z" w:initials="WJ">
+  <w:comment w:id="14" w:author="Wrobel, Julia" w:date="2023-03-29T17:47:00Z" w:initials="WJ">
     <w:p>
       <w:pPr>
         <w:pStyle w:val="CommentText"/>
@@ -18203,7 +18471,7 @@
       </w:r>
     </w:p>
   </w:comment>
-  <w:comment w:id="16" w:author="Godbole, Suneeta" w:date="2023-05-08T11:10:00Z" w:initials="GS">
+  <w:comment w:id="58" w:author="Godbole, Suneeta" w:date="2023-05-08T11:10:00Z" w:initials="GS">
     <w:p>
       <w:pPr>
         <w:pStyle w:val="CommentText"/>
@@ -18219,7 +18487,7 @@
       </w:r>
     </w:p>
   </w:comment>
-  <w:comment w:id="17" w:author="Kosnett, Michael" w:date="2023-05-08T14:22:00Z" w:initials="MK">
+  <w:comment w:id="59" w:author="Kosnett, Michael" w:date="2023-05-08T14:22:00Z" w:initials="MK">
     <w:p>
       <w:r>
         <w:rPr>
@@ -18252,7 +18520,6 @@
   <w15:commentEx w15:paraId="06E516F1" w15:done="0"/>
   <w15:commentEx w15:paraId="0A5372AA" w15:done="0"/>
   <w15:commentEx w15:paraId="6EB0535E" w15:paraIdParent="0A5372AA" w15:done="0"/>
-  <w15:commentEx w15:paraId="752ACAC8" w15:done="0"/>
   <w15:commentEx w15:paraId="3A1BEDF0" w15:done="0"/>
   <w15:commentEx w15:paraId="06F59445" w15:paraIdParent="3A1BEDF0" w15:done="0"/>
   <w15:commentEx w15:paraId="1891F501" w15:done="0"/>
@@ -18275,7 +18542,6 @@
   <w16cex:commentExtensible w16cex:durableId="2804D600" w16cex:dateUtc="2023-05-09T20:24:00Z"/>
   <w16cex:commentExtensible w16cex:durableId="28035A14" w16cex:dateUtc="2023-04-21T02:31:00Z"/>
   <w16cex:commentExtensible w16cex:durableId="28048813" w16cex:dateUtc="2023-05-09T14:51:00Z"/>
-  <w16cex:commentExtensible w16cex:durableId="27F1D6A8" w16cex:dateUtc="2023-04-25T10:33:00Z"/>
   <w16cex:commentExtensible w16cex:durableId="27FF4748" w16cex:dateUtc="2023-05-05T16:13:00Z"/>
   <w16cex:commentExtensible w16cex:durableId="28036B84" w16cex:dateUtc="2023-05-08T18:37:00Z"/>
   <w16cex:commentExtensible w16cex:durableId="27CC2F3D" w16cex:dateUtc="2023-03-27T21:05:00Z"/>
@@ -18298,7 +18564,6 @@
   <w16cid:commentId w16cid:paraId="06E516F1" w16cid:durableId="2804D600"/>
   <w16cid:commentId w16cid:paraId="0A5372AA" w16cid:durableId="28035A14"/>
   <w16cid:commentId w16cid:paraId="6EB0535E" w16cid:durableId="28048813"/>
-  <w16cid:commentId w16cid:paraId="752ACAC8" w16cid:durableId="27F1D6A8"/>
   <w16cid:commentId w16cid:paraId="3A1BEDF0" w16cid:durableId="27FF4748"/>
   <w16cid:commentId w16cid:paraId="06F59445" w16cid:durableId="28036B84"/>
   <w16cid:commentId w16cid:paraId="1891F501" w16cid:durableId="27CC2F3D"/>
@@ -19429,6 +19694,7 @@
   <w:style w:type="character" w:default="1" w:styleId="DefaultParagraphFont">
     <w:name w:val="Default Paragraph Font"/>
     <w:uiPriority w:val="1"/>
+    <w:semiHidden/>
     <w:unhideWhenUsed/>
   </w:style>
   <w:style w:type="table" w:default="1" w:styleId="TableNormal">

</xml_diff>